<commit_message>
CIV-14127 Updated typo in send to other party template
</commit_message>
<xml_diff>
--- a/docker/docmosis/templates/CV-SPC-GAP-ENG-SEND-TO-OTHER-PARTY.docx
+++ b/docker/docmosis/templates/CV-SPC-GAP-ENG-SEND-TO-OTHER-PARTY.docx
@@ -42,36 +42,7 @@
               <w:rPr>
                 <w:rFonts w:ascii="GDS Transport Website Light" w:hAnsi="GDS Transport Website Light"/>
               </w:rPr>
-              <w:t>&lt;</w:t>
-            </w:r>
-            <w:proofErr w:type="gramStart"/>
-            <w:r>
-              <w:rPr>
-                <w:rFonts w:ascii="GDS Transport Website Light" w:hAnsi="GDS Transport Website Light"/>
-              </w:rPr>
-              <w:t>&lt;{</w:t>
-            </w:r>
-            <w:proofErr w:type="spellStart"/>
-            <w:proofErr w:type="gramEnd"/>
-            <w:r>
-              <w:rPr>
-                <w:rFonts w:ascii="GDS Transport Website Light" w:hAnsi="GDS Transport Website Light"/>
-              </w:rPr>
-              <w:t>dateFormat</w:t>
-            </w:r>
-            <w:proofErr w:type="spellEnd"/>
-            <w:r>
-              <w:rPr>
-                <w:rFonts w:ascii="GDS Transport Website Light" w:hAnsi="GDS Transport Website Light"/>
-              </w:rPr>
-              <w:t>($</w:t>
-            </w:r>
-            <w:proofErr w:type="spellStart"/>
-            <w:r>
-              <w:rPr>
-                <w:rFonts w:ascii="GDS Transport Website Light" w:hAnsi="GDS Transport Website Light"/>
-              </w:rPr>
-              <w:t>nowUT</w:t>
+              <w:t>&lt;&lt;{dateFormat($nowUT</w:t>
             </w:r>
             <w:r>
               <w:rPr>
@@ -79,26 +50,11 @@
               </w:rPr>
               <w:t>C</w:t>
             </w:r>
-            <w:proofErr w:type="spellEnd"/>
-            <w:r>
-              <w:rPr>
-                <w:rFonts w:ascii="GDS Transport Website Light" w:hAnsi="GDS Transport Website Light"/>
-              </w:rPr>
-              <w:t xml:space="preserve">,‘d MMMM </w:t>
-            </w:r>
-            <w:proofErr w:type="spellStart"/>
-            <w:r>
-              <w:rPr>
-                <w:rFonts w:ascii="GDS Transport Website Light" w:hAnsi="GDS Transport Website Light"/>
-              </w:rPr>
-              <w:t>yyyy</w:t>
-            </w:r>
-            <w:proofErr w:type="spellEnd"/>
-            <w:r>
-              <w:rPr>
-                <w:rFonts w:ascii="GDS Transport Website Light" w:hAnsi="GDS Transport Website Light"/>
-              </w:rPr>
-              <w:t>’)}&gt;&gt;</w:t>
+            <w:r>
+              <w:rPr>
+                <w:rFonts w:ascii="GDS Transport Website Light" w:hAnsi="GDS Transport Website Light"/>
+              </w:rPr>
+              <w:t>,‘d MMMM yyyy’)}&gt;&gt;</w:t>
             </w:r>
           </w:p>
         </w:tc>
@@ -145,44 +101,22 @@
                 <w:sz w:val="28"/>
                 <w:szCs w:val="28"/>
               </w:rPr>
-              <w:t>&lt;&lt;</w:t>
-            </w:r>
-            <w:proofErr w:type="spellStart"/>
-            <w:r>
-              <w:rPr>
-                <w:rFonts w:ascii="GDS Transport Website Light" w:hAnsi="GDS Transport Website Light"/>
-                <w:b/>
-                <w:bCs/>
+              <w:t>&lt;&lt;courtName&gt;&gt;</w:t>
+            </w:r>
+          </w:p>
+        </w:tc>
+        <w:tc>
+          <w:tcPr>
+            <w:tcW w:w="2126" w:type="dxa"/>
+          </w:tcPr>
+          <w:p>
+            <w:pPr>
+              <w:jc w:val="center"/>
+              <w:rPr>
+                <w:rFonts w:ascii="GDS Transport Website Light" w:hAnsi="GDS Transport Website Light"/>
                 <w:sz w:val="28"/>
                 <w:szCs w:val="28"/>
               </w:rPr>
-              <w:t>courtName</w:t>
-            </w:r>
-            <w:proofErr w:type="spellEnd"/>
-            <w:r>
-              <w:rPr>
-                <w:rFonts w:ascii="GDS Transport Website Light" w:hAnsi="GDS Transport Website Light"/>
-                <w:b/>
-                <w:bCs/>
-                <w:sz w:val="28"/>
-                <w:szCs w:val="28"/>
-              </w:rPr>
-              <w:t>&gt;&gt;</w:t>
-            </w:r>
-          </w:p>
-        </w:tc>
-        <w:tc>
-          <w:tcPr>
-            <w:tcW w:w="2126" w:type="dxa"/>
-          </w:tcPr>
-          <w:p>
-            <w:pPr>
-              <w:jc w:val="center"/>
-              <w:rPr>
-                <w:rFonts w:ascii="GDS Transport Website Light" w:hAnsi="GDS Transport Website Light"/>
-                <w:sz w:val="28"/>
-                <w:szCs w:val="28"/>
-              </w:rPr>
             </w:pPr>
             <w:r>
               <w:rPr>
@@ -196,15 +130,7 @@
                 <w:rFonts w:ascii="GDS Transport Website Light" w:hAnsi="GDS Transport Website Light"/>
                 <w:szCs w:val="22"/>
               </w:rPr>
-              <w:t>&lt;&lt;</w:t>
-            </w:r>
-            <w:proofErr w:type="spellStart"/>
-            <w:r>
-              <w:rPr>
-                <w:rFonts w:ascii="GDS Transport Website Light" w:hAnsi="GDS Transport Website Light"/>
-                <w:szCs w:val="22"/>
-              </w:rPr>
-              <w:t>c</w:t>
+              <w:t>&lt;&lt;c</w:t>
             </w:r>
             <w:r>
               <w:rPr>
@@ -218,15 +144,7 @@
                 <w:rFonts w:ascii="GDS Transport Website Light" w:hAnsi="GDS Transport Website Light"/>
                 <w:szCs w:val="22"/>
               </w:rPr>
-              <w:t>Number</w:t>
-            </w:r>
-            <w:proofErr w:type="spellEnd"/>
-            <w:r>
-              <w:rPr>
-                <w:rFonts w:ascii="GDS Transport Website Light" w:hAnsi="GDS Transport Website Light"/>
-                <w:szCs w:val="22"/>
-              </w:rPr>
-              <w:t>&gt;&gt;</w:t>
+              <w:t>Number&gt;&gt;</w:t>
             </w:r>
           </w:p>
         </w:tc>
@@ -685,7 +603,6 @@
               </w:rPr>
               <w:t>&lt;&lt;</w:t>
             </w:r>
-            <w:proofErr w:type="spellStart"/>
             <w:r>
               <w:rPr>
                 <w:rFonts w:ascii="GDS Transport Website Light" w:hAnsi="GDS Transport Website Light"/>
@@ -693,7 +610,6 @@
               </w:rPr>
               <w:t>applicationCreatedDate</w:t>
             </w:r>
-            <w:proofErr w:type="spellEnd"/>
             <w:r>
               <w:rPr>
                 <w:rFonts w:ascii="GDS Transport Website Light" w:hAnsi="GDS Transport Website Light"/>
@@ -713,22 +629,14 @@
                 <w:rFonts w:ascii="GDS Transport Website Light" w:hAnsi="GDS Transport Website Light"/>
                 <w:szCs w:val="22"/>
               </w:rPr>
-              <w:t xml:space="preserve">be made with notice so that a hearing may be held. This means you will have to pay an additional fee off </w:t>
-            </w:r>
-            <w:r>
-              <w:rPr>
-                <w:rFonts w:ascii="GDS Transport Website Light" w:hAnsi="GDS Transport Website Light"/>
-                <w:szCs w:val="22"/>
-              </w:rPr>
-              <w:t>&lt;&lt;</w:t>
-            </w:r>
-            <w:proofErr w:type="spellStart"/>
-            <w:r>
-              <w:rPr>
-                <w:rFonts w:ascii="GDS Transport Website Light" w:hAnsi="GDS Transport Website Light"/>
-                <w:szCs w:val="22"/>
-              </w:rPr>
-              <w:t>additional</w:t>
+              <w:t xml:space="preserve">be made with notice so that a hearing may be held. This means you will have to pay an additional fee of </w:t>
+            </w:r>
+            <w:r>
+              <w:rPr>
+                <w:rFonts w:ascii="GDS Transport Website Light" w:hAnsi="GDS Transport Website Light"/>
+                <w:szCs w:val="22"/>
+              </w:rPr>
+              <w:t>&lt;&lt;additional</w:t>
             </w:r>
             <w:r>
               <w:rPr>
@@ -742,15 +650,7 @@
                 <w:rFonts w:ascii="GDS Transport Website Light" w:hAnsi="GDS Transport Website Light"/>
                 <w:szCs w:val="22"/>
               </w:rPr>
-              <w:t>Fee</w:t>
-            </w:r>
-            <w:proofErr w:type="spellEnd"/>
-            <w:r>
-              <w:rPr>
-                <w:rFonts w:ascii="GDS Transport Website Light" w:hAnsi="GDS Transport Website Light"/>
-                <w:szCs w:val="22"/>
-              </w:rPr>
-              <w:t>&gt;&gt;.</w:t>
+              <w:t>Fee&gt;&gt;.</w:t>
             </w:r>
           </w:p>
           <w:p>

</xml_diff>